<commit_message>
Update 006 - Fonte coleta de dados.docx
</commit_message>
<xml_diff>
--- a/006 - Fonte coleta de dados.docx
+++ b/006 - Fonte coleta de dados.docx
@@ -83,8 +83,8 @@
         <w:tblLook w:val="04A0" w:firstRow="1" w:lastRow="0" w:firstColumn="1" w:lastColumn="0" w:noHBand="0" w:noVBand="1"/>
       </w:tblPr>
       <w:tblGrid>
-        <w:gridCol w:w="4650"/>
-        <w:gridCol w:w="4411"/>
+        <w:gridCol w:w="4052"/>
+        <w:gridCol w:w="5009"/>
       </w:tblGrid>
       <w:tr>
         <w:tc>
@@ -103,7 +103,10 @@
             <w:tcW w:w="6997" w:type="dxa"/>
             <w:vAlign w:val="center"/>
           </w:tcPr>
-          <w:p/>
+          <w:p>
+            <w:bookmarkStart w:id="0" w:name="_GoBack"/>
+            <w:bookmarkEnd w:id="0"/>
+          </w:p>
         </w:tc>
       </w:tr>
       <w:tr>
@@ -127,6 +130,9 @@
             <w:r>
               <w:t>Caio</w:t>
             </w:r>
+            <w:r>
+              <w:t xml:space="preserve"> Henrique da Silva Nunes</w:t>
+            </w:r>
           </w:p>
         </w:tc>
       </w:tr>
@@ -171,7 +177,11 @@
             <w:tcW w:w="6997" w:type="dxa"/>
             <w:vAlign w:val="center"/>
           </w:tcPr>
-          <w:p/>
+          <w:p>
+            <w:r>
+              <w:t>Caio.1103nunes@gmail.com</w:t>
+            </w:r>
+          </w:p>
         </w:tc>
       </w:tr>
       <w:tr>
@@ -441,10 +451,7 @@
         </w:tc>
       </w:tr>
     </w:tbl>
-    <w:p>
-      <w:bookmarkStart w:id="0" w:name="_GoBack"/>
-      <w:bookmarkEnd w:id="0"/>
-    </w:p>
+    <w:p/>
     <w:tbl>
       <w:tblPr>
         <w:tblStyle w:val="Tabelacomgrade"/>
@@ -1645,20 +1652,20 @@
 </file>
 
 <file path=customXml/item2.xml><?xml version="1.0" encoding="utf-8"?>
+<p:properties xmlns:p="http://schemas.microsoft.com/office/2006/metadata/properties" xmlns:xsi="http://www.w3.org/2001/XMLSchema-instance" xmlns:pc="http://schemas.microsoft.com/office/infopath/2007/PartnerControls">
+  <documentManagement>
+    <_activity xmlns="ee2bb932-d2d5-420d-82e5-158ea484a26a" xsi:nil="true"/>
+  </documentManagement>
+</p:properties>
+</file>
+
+<file path=customXml/item3.xml><?xml version="1.0" encoding="utf-8"?>
 <?mso-contentType ?>
 <FormTemplates xmlns="http://schemas.microsoft.com/sharepoint/v3/contenttype/forms">
   <Display>DocumentLibraryForm</Display>
   <Edit>DocumentLibraryForm</Edit>
   <New>DocumentLibraryForm</New>
 </FormTemplates>
-</file>
-
-<file path=customXml/item3.xml><?xml version="1.0" encoding="utf-8"?>
-<p:properties xmlns:p="http://schemas.microsoft.com/office/2006/metadata/properties" xmlns:xsi="http://www.w3.org/2001/XMLSchema-instance" xmlns:pc="http://schemas.microsoft.com/office/infopath/2007/PartnerControls">
-  <documentManagement>
-    <_activity xmlns="ee2bb932-d2d5-420d-82e5-158ea484a26a" xsi:nil="true"/>
-  </documentManagement>
-</p:properties>
 </file>
 
 <file path=customXml/itemProps1.xml><?xml version="1.0" encoding="utf-8"?>
@@ -1680,14 +1687,6 @@
 </file>
 
 <file path=customXml/itemProps2.xml><?xml version="1.0" encoding="utf-8"?>
-<ds:datastoreItem xmlns:ds="http://schemas.openxmlformats.org/officeDocument/2006/customXml" ds:itemID="{D00253B2-8D44-4743-A59B-15F5640B0997}">
-  <ds:schemaRefs>
-    <ds:schemaRef ds:uri="http://schemas.microsoft.com/sharepoint/v3/contenttype/forms"/>
-  </ds:schemaRefs>
-</ds:datastoreItem>
-</file>
-
-<file path=customXml/itemProps3.xml><?xml version="1.0" encoding="utf-8"?>
 <ds:datastoreItem xmlns:ds="http://schemas.openxmlformats.org/officeDocument/2006/customXml" ds:itemID="{C379DC06-580E-47A6-9A16-0F41CB410504}">
   <ds:schemaRefs>
     <ds:schemaRef ds:uri="http://purl.org/dc/dcmitype/"/>
@@ -1701,4 +1700,12 @@
     <ds:schemaRef ds:uri="ee2bb932-d2d5-420d-82e5-158ea484a26a"/>
   </ds:schemaRefs>
 </ds:datastoreItem>
+</file>
+
+<file path=customXml/itemProps3.xml><?xml version="1.0" encoding="utf-8"?>
+<ds:datastoreItem xmlns:ds="http://schemas.openxmlformats.org/officeDocument/2006/customXml" ds:itemID="{D00253B2-8D44-4743-A59B-15F5640B0997}">
+  <ds:schemaRefs>
+    <ds:schemaRef ds:uri="http://schemas.microsoft.com/sharepoint/v3/contenttype/forms"/>
+  </ds:schemaRefs>
+</ds:datastoreItem>
 </file>
</xml_diff>